<commit_message>
????????? ??????????? ????? ??????????
</commit_message>
<xml_diff>
--- a/���������� �� ������������.docx
+++ b/���������� �� ������������.docx
@@ -236,6 +236,13 @@
     </w:p>
     <w:sdt>
       <w:sdtPr>
+        <w:rPr>
+          <w:rFonts w:ascii="Times New Roman" w:eastAsiaTheme="minorHAnsi" w:hAnsi="Times New Roman" w:cstheme="minorBidi"/>
+          <w:color w:val="auto"/>
+          <w:sz w:val="28"/>
+          <w:szCs w:val="22"/>
+          <w:lang w:eastAsia="en-US"/>
+        </w:rPr>
         <w:id w:val="-2024620060"/>
         <w:docPartObj>
           <w:docPartGallery w:val="Table of Contents"/>
@@ -244,13 +251,8 @@
       </w:sdtPr>
       <w:sdtEndPr>
         <w:rPr>
-          <w:rFonts w:ascii="Times New Roman" w:eastAsiaTheme="minorHAnsi" w:hAnsi="Times New Roman" w:cstheme="minorBidi"/>
           <w:b/>
           <w:bCs/>
-          <w:color w:val="auto"/>
-          <w:sz w:val="28"/>
-          <w:szCs w:val="22"/>
-          <w:lang w:eastAsia="en-US"/>
         </w:rPr>
       </w:sdtEndPr>
       <w:sdtContent>
@@ -292,21 +294,249 @@
           <w:r>
             <w:fldChar w:fldCharType="separate"/>
           </w:r>
-          <w:hyperlink w:anchor="_Toc1506087" w:history="1">
+          <w:bookmarkStart w:id="0" w:name="_GoBack"/>
+          <w:bookmarkEnd w:id="0"/>
+          <w:r>
+            <w:rPr>
+              <w:rStyle w:val="aa"/>
+              <w:noProof/>
+            </w:rPr>
+            <w:fldChar w:fldCharType="begin"/>
+          </w:r>
+          <w:r>
+            <w:rPr>
+              <w:rStyle w:val="aa"/>
+              <w:noProof/>
+            </w:rPr>
+            <w:instrText xml:space="preserve"> </w:instrText>
+          </w:r>
+          <w:r>
+            <w:rPr>
+              <w:noProof/>
+            </w:rPr>
+            <w:instrText>HYPERLINK \l "_Toc1554326"</w:instrText>
+          </w:r>
+          <w:r>
+            <w:rPr>
+              <w:rStyle w:val="aa"/>
+              <w:noProof/>
+            </w:rPr>
+            <w:instrText xml:space="preserve"> </w:instrText>
+          </w:r>
+          <w:r>
+            <w:rPr>
+              <w:rStyle w:val="aa"/>
+              <w:noProof/>
+            </w:rPr>
+          </w:r>
+          <w:r>
+            <w:rPr>
+              <w:rStyle w:val="aa"/>
+              <w:noProof/>
+            </w:rPr>
+            <w:fldChar w:fldCharType="separate"/>
+          </w:r>
+          <w:r>
+            <w:rPr>
+              <w:rStyle w:val="aa"/>
+              <w:noProof/>
+              <w:lang w:val="en-US"/>
+            </w:rPr>
+            <w:t xml:space="preserve">1 </w:t>
+          </w:r>
+          <w:r>
+            <w:rPr>
+              <w:rStyle w:val="aa"/>
+              <w:noProof/>
+            </w:rPr>
+            <w:t>Системные требования</w:t>
+          </w:r>
+          <w:r>
+            <w:rPr>
+              <w:noProof/>
+              <w:webHidden/>
+            </w:rPr>
+            <w:tab/>
+          </w:r>
+          <w:r>
+            <w:rPr>
+              <w:noProof/>
+              <w:webHidden/>
+            </w:rPr>
+            <w:fldChar w:fldCharType="begin"/>
+          </w:r>
+          <w:r>
+            <w:rPr>
+              <w:noProof/>
+              <w:webHidden/>
+            </w:rPr>
+            <w:instrText xml:space="preserve"> PAGEREF _Toc1554326 \h </w:instrText>
+          </w:r>
+          <w:r>
+            <w:rPr>
+              <w:noProof/>
+              <w:webHidden/>
+            </w:rPr>
+          </w:r>
+          <w:r>
+            <w:rPr>
+              <w:noProof/>
+              <w:webHidden/>
+            </w:rPr>
+            <w:fldChar w:fldCharType="separate"/>
+          </w:r>
+          <w:r>
+            <w:rPr>
+              <w:noProof/>
+              <w:webHidden/>
+            </w:rPr>
+            <w:t>3</w:t>
+          </w:r>
+          <w:r>
+            <w:rPr>
+              <w:noProof/>
+              <w:webHidden/>
+            </w:rPr>
+            <w:fldChar w:fldCharType="end"/>
+          </w:r>
+          <w:r>
+            <w:rPr>
+              <w:rStyle w:val="aa"/>
+              <w:noProof/>
+            </w:rPr>
+            <w:fldChar w:fldCharType="end"/>
+          </w:r>
+        </w:p>
+        <w:p>
+          <w:pPr>
+            <w:pStyle w:val="21"/>
+            <w:rPr>
+              <w:rFonts w:asciiTheme="minorHAnsi" w:eastAsiaTheme="minorEastAsia" w:hAnsiTheme="minorHAnsi"/>
+              <w:noProof/>
+              <w:sz w:val="22"/>
+              <w:lang w:eastAsia="ru-RU"/>
+            </w:rPr>
+          </w:pPr>
+          <w:hyperlink w:anchor="_Toc1554327" w:history="1">
             <w:r>
               <w:rPr>
                 <w:rStyle w:val="aa"/>
                 <w:noProof/>
+              </w:rPr>
+              <w:t>2 Установка программного обеспечения</w:t>
+            </w:r>
+            <w:r>
+              <w:rPr>
+                <w:noProof/>
+                <w:webHidden/>
+              </w:rPr>
+              <w:tab/>
+            </w:r>
+            <w:r>
+              <w:rPr>
+                <w:noProof/>
+                <w:webHidden/>
+              </w:rPr>
+              <w:fldChar w:fldCharType="begin"/>
+            </w:r>
+            <w:r>
+              <w:rPr>
+                <w:noProof/>
+                <w:webHidden/>
+              </w:rPr>
+              <w:instrText xml:space="preserve"> PAGEREF _Toc1554327 \h </w:instrText>
+            </w:r>
+            <w:r>
+              <w:rPr>
+                <w:noProof/>
+                <w:webHidden/>
+              </w:rPr>
+            </w:r>
+            <w:r>
+              <w:rPr>
+                <w:noProof/>
+                <w:webHidden/>
+              </w:rPr>
+              <w:fldChar w:fldCharType="separate"/>
+            </w:r>
+            <w:r>
+              <w:rPr>
+                <w:noProof/>
+                <w:webHidden/>
+              </w:rPr>
+              <w:t>3</w:t>
+            </w:r>
+            <w:r>
+              <w:rPr>
+                <w:noProof/>
+                <w:webHidden/>
+              </w:rPr>
+              <w:fldChar w:fldCharType="end"/>
+            </w:r>
+          </w:hyperlink>
+        </w:p>
+        <w:p>
+          <w:pPr>
+            <w:pStyle w:val="31"/>
+            <w:rPr>
+              <w:rFonts w:asciiTheme="minorHAnsi" w:eastAsiaTheme="minorEastAsia" w:hAnsiTheme="minorHAnsi"/>
+              <w:noProof/>
+              <w:sz w:val="22"/>
+              <w:lang w:eastAsia="ru-RU"/>
+            </w:rPr>
+          </w:pPr>
+          <w:hyperlink w:anchor="_Toc1554328" w:history="1">
+            <w:r>
+              <w:rPr>
+                <w:rStyle w:val="aa"/>
+                <w:noProof/>
+              </w:rPr>
+              <w:t xml:space="preserve">2.1 Установка драйвера АЦП </w:t>
+            </w:r>
+            <w:r>
+              <w:rPr>
+                <w:rStyle w:val="aa"/>
+                <w:noProof/>
                 <w:lang w:val="en-US"/>
               </w:rPr>
-              <w:t xml:space="preserve">1 </w:t>
+              <w:t>L</w:t>
             </w:r>
             <w:r>
               <w:rPr>
                 <w:rStyle w:val="aa"/>
                 <w:noProof/>
               </w:rPr>
-              <w:t>Системные требования</w:t>
+              <w:t>-</w:t>
+            </w:r>
+            <w:r>
+              <w:rPr>
+                <w:rStyle w:val="aa"/>
+                <w:noProof/>
+                <w:lang w:val="en-US"/>
+              </w:rPr>
+              <w:t>Card</w:t>
+            </w:r>
+            <w:r>
+              <w:rPr>
+                <w:rStyle w:val="aa"/>
+                <w:noProof/>
+              </w:rPr>
+              <w:t xml:space="preserve"> </w:t>
+            </w:r>
+            <w:r>
+              <w:rPr>
+                <w:rStyle w:val="aa"/>
+                <w:noProof/>
+                <w:lang w:val="en-US"/>
+              </w:rPr>
+              <w:t>E</w:t>
+            </w:r>
+            <w:r>
+              <w:rPr>
+                <w:rStyle w:val="aa"/>
+                <w:noProof/>
+              </w:rPr>
+              <w:t>20-10</w:t>
             </w:r>
             <w:r>
               <w:rPr>
@@ -327,7 +557,7 @@
                 <w:noProof/>
                 <w:webHidden/>
               </w:rPr>
-              <w:instrText xml:space="preserve"> PAGEREF _Toc1506087 \h </w:instrText>
+              <w:instrText xml:space="preserve"> PAGEREF _Toc1554328 \h </w:instrText>
             </w:r>
             <w:r>
               <w:rPr>
@@ -348,6 +578,104 @@
                 <w:webHidden/>
               </w:rPr>
               <w:t>3</w:t>
+            </w:r>
+            <w:r>
+              <w:rPr>
+                <w:noProof/>
+                <w:webHidden/>
+              </w:rPr>
+              <w:fldChar w:fldCharType="end"/>
+            </w:r>
+          </w:hyperlink>
+        </w:p>
+        <w:p>
+          <w:pPr>
+            <w:pStyle w:val="31"/>
+            <w:rPr>
+              <w:rFonts w:asciiTheme="minorHAnsi" w:eastAsiaTheme="minorEastAsia" w:hAnsiTheme="minorHAnsi"/>
+              <w:noProof/>
+              <w:sz w:val="22"/>
+              <w:lang w:eastAsia="ru-RU"/>
+            </w:rPr>
+          </w:pPr>
+          <w:hyperlink w:anchor="_Toc1554329" w:history="1">
+            <w:r>
+              <w:rPr>
+                <w:rStyle w:val="aa"/>
+                <w:noProof/>
+              </w:rPr>
+              <w:t xml:space="preserve">2.2 Установка программы </w:t>
+            </w:r>
+            <w:r>
+              <w:rPr>
+                <w:rStyle w:val="aa"/>
+                <w:noProof/>
+                <w:lang w:val="en-US"/>
+              </w:rPr>
+              <w:t>TESLA</w:t>
+            </w:r>
+            <w:r>
+              <w:rPr>
+                <w:rStyle w:val="aa"/>
+                <w:noProof/>
+              </w:rPr>
+              <w:t>-</w:t>
+            </w:r>
+            <w:r>
+              <w:rPr>
+                <w:rStyle w:val="aa"/>
+                <w:noProof/>
+                <w:lang w:val="en-US"/>
+              </w:rPr>
+              <w:t>BS</w:t>
+            </w:r>
+            <w:r>
+              <w:rPr>
+                <w:rStyle w:val="aa"/>
+                <w:noProof/>
+              </w:rPr>
+              <w:t>300</w:t>
+            </w:r>
+            <w:r>
+              <w:rPr>
+                <w:noProof/>
+                <w:webHidden/>
+              </w:rPr>
+              <w:tab/>
+            </w:r>
+            <w:r>
+              <w:rPr>
+                <w:noProof/>
+                <w:webHidden/>
+              </w:rPr>
+              <w:fldChar w:fldCharType="begin"/>
+            </w:r>
+            <w:r>
+              <w:rPr>
+                <w:noProof/>
+                <w:webHidden/>
+              </w:rPr>
+              <w:instrText xml:space="preserve"> PAGEREF _Toc1554329 \h </w:instrText>
+            </w:r>
+            <w:r>
+              <w:rPr>
+                <w:noProof/>
+                <w:webHidden/>
+              </w:rPr>
+            </w:r>
+            <w:r>
+              <w:rPr>
+                <w:noProof/>
+                <w:webHidden/>
+              </w:rPr>
+              <w:fldChar w:fldCharType="separate"/>
+            </w:r>
+            <w:r>
+              <w:rPr>
+                <w:noProof/>
+                <w:webHidden/>
+              </w:rPr>
+              <w:t>9</w:t>
             </w:r>
             <w:r>
               <w:rPr>
@@ -368,13 +696,13 @@
               <w:lang w:eastAsia="ru-RU"/>
             </w:rPr>
           </w:pPr>
-          <w:hyperlink w:anchor="_Toc1506088" w:history="1">
+          <w:hyperlink w:anchor="_Toc1554330" w:history="1">
             <w:r>
               <w:rPr>
                 <w:rStyle w:val="aa"/>
                 <w:noProof/>
               </w:rPr>
-              <w:t>2 Установка программного обеспечения</w:t>
+              <w:t>3 Подключение электронного вакуумного микроскопа</w:t>
             </w:r>
             <w:r>
               <w:rPr>
@@ -395,7 +723,7 @@
                 <w:noProof/>
                 <w:webHidden/>
               </w:rPr>
-              <w:instrText xml:space="preserve"> PAGEREF _Toc1506088 \h </w:instrText>
+              <w:instrText xml:space="preserve"> PAGEREF _Toc1554330 \h </w:instrText>
             </w:r>
             <w:r>
               <w:rPr>
@@ -415,7 +743,75 @@
                 <w:noProof/>
                 <w:webHidden/>
               </w:rPr>
-              <w:t>3</w:t>
+              <w:t>10</w:t>
+            </w:r>
+            <w:r>
+              <w:rPr>
+                <w:noProof/>
+                <w:webHidden/>
+              </w:rPr>
+              <w:fldChar w:fldCharType="end"/>
+            </w:r>
+          </w:hyperlink>
+        </w:p>
+        <w:p>
+          <w:pPr>
+            <w:pStyle w:val="21"/>
+            <w:rPr>
+              <w:rFonts w:asciiTheme="minorHAnsi" w:eastAsiaTheme="minorEastAsia" w:hAnsiTheme="minorHAnsi"/>
+              <w:noProof/>
+              <w:sz w:val="22"/>
+              <w:lang w:eastAsia="ru-RU"/>
+            </w:rPr>
+          </w:pPr>
+          <w:hyperlink w:anchor="_Toc1554331" w:history="1">
+            <w:r>
+              <w:rPr>
+                <w:rStyle w:val="aa"/>
+                <w:noProof/>
+              </w:rPr>
+              <w:t>4 Работа с программным обеспечением</w:t>
+            </w:r>
+            <w:r>
+              <w:rPr>
+                <w:noProof/>
+                <w:webHidden/>
+              </w:rPr>
+              <w:tab/>
+            </w:r>
+            <w:r>
+              <w:rPr>
+                <w:noProof/>
+                <w:webHidden/>
+              </w:rPr>
+              <w:fldChar w:fldCharType="begin"/>
+            </w:r>
+            <w:r>
+              <w:rPr>
+                <w:noProof/>
+                <w:webHidden/>
+              </w:rPr>
+              <w:instrText xml:space="preserve"> PAGEREF _Toc1554331 \h </w:instrText>
+            </w:r>
+            <w:r>
+              <w:rPr>
+                <w:noProof/>
+                <w:webHidden/>
+              </w:rPr>
+            </w:r>
+            <w:r>
+              <w:rPr>
+                <w:noProof/>
+                <w:webHidden/>
+              </w:rPr>
+              <w:fldChar w:fldCharType="separate"/>
+            </w:r>
+            <w:r>
+              <w:rPr>
+                <w:noProof/>
+                <w:webHidden/>
+              </w:rPr>
+              <w:t>10</w:t>
             </w:r>
             <w:r>
               <w:rPr>
@@ -436,58 +832,13 @@
               <w:lang w:eastAsia="ru-RU"/>
             </w:rPr>
           </w:pPr>
-          <w:hyperlink w:anchor="_Toc1506089" w:history="1">
+          <w:hyperlink w:anchor="_Toc1554332" w:history="1">
             <w:r>
               <w:rPr>
                 <w:rStyle w:val="aa"/>
                 <w:noProof/>
               </w:rPr>
-              <w:t xml:space="preserve">2.1 Установка драйвера АЦП </w:t>
-            </w:r>
-            <w:r>
-              <w:rPr>
-                <w:rStyle w:val="aa"/>
-                <w:noProof/>
-                <w:lang w:val="en-US"/>
-              </w:rPr>
-              <w:t>L</w:t>
-            </w:r>
-            <w:r>
-              <w:rPr>
-                <w:rStyle w:val="aa"/>
-                <w:noProof/>
-              </w:rPr>
-              <w:t>-</w:t>
-            </w:r>
-            <w:r>
-              <w:rPr>
-                <w:rStyle w:val="aa"/>
-                <w:noProof/>
-                <w:lang w:val="en-US"/>
-              </w:rPr>
-              <w:t>Card</w:t>
-            </w:r>
-            <w:r>
-              <w:rPr>
-                <w:rStyle w:val="aa"/>
-                <w:noProof/>
-              </w:rPr>
-              <w:t xml:space="preserve"> </w:t>
-            </w:r>
-            <w:r>
-              <w:rPr>
-                <w:rStyle w:val="aa"/>
-                <w:noProof/>
-                <w:lang w:val="en-US"/>
-              </w:rPr>
-              <w:t>E</w:t>
-            </w:r>
-            <w:r>
-              <w:rPr>
-                <w:rStyle w:val="aa"/>
-                <w:noProof/>
-              </w:rPr>
-              <w:t>20-10</w:t>
+              <w:t>4.1 Запуск программного обеспечения</w:t>
             </w:r>
             <w:r>
               <w:rPr>
@@ -508,7 +859,7 @@
                 <w:noProof/>
                 <w:webHidden/>
               </w:rPr>
-              <w:instrText xml:space="preserve"> PAGEREF _Toc1506089 \h </w:instrText>
+              <w:instrText xml:space="preserve"> PAGEREF _Toc1554332 \h </w:instrText>
             </w:r>
             <w:r>
               <w:rPr>
@@ -528,7 +879,7 @@
                 <w:noProof/>
                 <w:webHidden/>
               </w:rPr>
-              <w:t>3</w:t>
+              <w:t>10</w:t>
             </w:r>
             <w:r>
               <w:rPr>
@@ -549,43 +900,81 @@
               <w:lang w:eastAsia="ru-RU"/>
             </w:rPr>
           </w:pPr>
-          <w:hyperlink w:anchor="_Toc1506090" w:history="1">
+          <w:hyperlink w:anchor="_Toc1554333" w:history="1">
             <w:r>
               <w:rPr>
                 <w:rStyle w:val="aa"/>
                 <w:noProof/>
               </w:rPr>
-              <w:t xml:space="preserve">2.2 Установка программы </w:t>
-            </w:r>
+              <w:t>4.2 Установка соединения с электронным микроскопом</w:t>
+            </w:r>
+            <w:r>
+              <w:rPr>
+                <w:noProof/>
+                <w:webHidden/>
+              </w:rPr>
+              <w:tab/>
+            </w:r>
+            <w:r>
+              <w:rPr>
+                <w:noProof/>
+                <w:webHidden/>
+              </w:rPr>
+              <w:fldChar w:fldCharType="begin"/>
+            </w:r>
+            <w:r>
+              <w:rPr>
+                <w:noProof/>
+                <w:webHidden/>
+              </w:rPr>
+              <w:instrText xml:space="preserve"> PAGEREF _Toc1554333 \h </w:instrText>
+            </w:r>
+            <w:r>
+              <w:rPr>
+                <w:noProof/>
+                <w:webHidden/>
+              </w:rPr>
+            </w:r>
+            <w:r>
+              <w:rPr>
+                <w:noProof/>
+                <w:webHidden/>
+              </w:rPr>
+              <w:fldChar w:fldCharType="separate"/>
+            </w:r>
+            <w:r>
+              <w:rPr>
+                <w:noProof/>
+                <w:webHidden/>
+              </w:rPr>
+              <w:t>13</w:t>
+            </w:r>
+            <w:r>
+              <w:rPr>
+                <w:noProof/>
+                <w:webHidden/>
+              </w:rPr>
+              <w:fldChar w:fldCharType="end"/>
+            </w:r>
+          </w:hyperlink>
+        </w:p>
+        <w:p>
+          <w:pPr>
+            <w:pStyle w:val="31"/>
+            <w:rPr>
+              <w:rFonts w:asciiTheme="minorHAnsi" w:eastAsiaTheme="minorEastAsia" w:hAnsiTheme="minorHAnsi"/>
+              <w:noProof/>
+              <w:sz w:val="22"/>
+              <w:lang w:eastAsia="ru-RU"/>
+            </w:rPr>
+          </w:pPr>
+          <w:hyperlink w:anchor="_Toc1554334" w:history="1">
             <w:r>
               <w:rPr>
                 <w:rStyle w:val="aa"/>
                 <w:noProof/>
-                <w:lang w:val="en-US"/>
-              </w:rPr>
-              <w:t>TESLA</w:t>
-            </w:r>
-            <w:r>
-              <w:rPr>
-                <w:rStyle w:val="aa"/>
-                <w:noProof/>
-              </w:rPr>
-              <w:t>-</w:t>
-            </w:r>
-            <w:r>
-              <w:rPr>
-                <w:rStyle w:val="aa"/>
-                <w:noProof/>
-                <w:lang w:val="en-US"/>
-              </w:rPr>
-              <w:t>BS</w:t>
-            </w:r>
-            <w:r>
-              <w:rPr>
-                <w:rStyle w:val="aa"/>
-                <w:noProof/>
-              </w:rPr>
-              <w:t>300</w:t>
+              </w:rPr>
+              <w:t>4.3 Работа с электронным вакуумным микроскопом</w:t>
             </w:r>
             <w:r>
               <w:rPr>
@@ -606,7 +995,7 @@
                 <w:noProof/>
                 <w:webHidden/>
               </w:rPr>
-              <w:instrText xml:space="preserve"> PAGEREF _Toc1506090 \h </w:instrText>
+              <w:instrText xml:space="preserve"> PAGEREF _Toc1554334 \h </w:instrText>
             </w:r>
             <w:r>
               <w:rPr>
@@ -626,7 +1015,7 @@
                 <w:noProof/>
                 <w:webHidden/>
               </w:rPr>
-              <w:t>9</w:t>
+              <w:t>14</w:t>
             </w:r>
             <w:r>
               <w:rPr>
@@ -647,13 +1036,13 @@
               <w:lang w:eastAsia="ru-RU"/>
             </w:rPr>
           </w:pPr>
-          <w:hyperlink w:anchor="_Toc1506091" w:history="1">
+          <w:hyperlink w:anchor="_Toc1554335" w:history="1">
             <w:r>
               <w:rPr>
                 <w:rStyle w:val="aa"/>
                 <w:noProof/>
               </w:rPr>
-              <w:t>3 Подключение электронного вакуумного микроскопа</w:t>
+              <w:t>5 Структурная схема устройства</w:t>
             </w:r>
             <w:r>
               <w:rPr>
@@ -674,7 +1063,7 @@
                 <w:noProof/>
                 <w:webHidden/>
               </w:rPr>
-              <w:instrText xml:space="preserve"> PAGEREF _Toc1506091 \h </w:instrText>
+              <w:instrText xml:space="preserve"> PAGEREF _Toc1554335 \h </w:instrText>
             </w:r>
             <w:r>
               <w:rPr>
@@ -694,7 +1083,7 @@
                 <w:noProof/>
                 <w:webHidden/>
               </w:rPr>
-              <w:t>10</w:t>
+              <w:t>14</w:t>
             </w:r>
             <w:r>
               <w:rPr>
@@ -715,13 +1104,13 @@
               <w:lang w:eastAsia="ru-RU"/>
             </w:rPr>
           </w:pPr>
-          <w:hyperlink w:anchor="_Toc1506092" w:history="1">
+          <w:hyperlink w:anchor="_Toc1554336" w:history="1">
             <w:r>
               <w:rPr>
                 <w:rStyle w:val="aa"/>
                 <w:noProof/>
               </w:rPr>
-              <w:t>4 Работа с программным обеспечением</w:t>
+              <w:t>Сведения о разработчиках</w:t>
             </w:r>
             <w:r>
               <w:rPr>
@@ -742,7 +1131,7 @@
                 <w:noProof/>
                 <w:webHidden/>
               </w:rPr>
-              <w:instrText xml:space="preserve"> PAGEREF _Toc1506092 \h </w:instrText>
+              <w:instrText xml:space="preserve"> PAGEREF _Toc1554336 \h </w:instrText>
             </w:r>
             <w:r>
               <w:rPr>
@@ -762,279 +1151,7 @@
                 <w:noProof/>
                 <w:webHidden/>
               </w:rPr>
-              <w:t>10</w:t>
-            </w:r>
-            <w:r>
-              <w:rPr>
-                <w:noProof/>
-                <w:webHidden/>
-              </w:rPr>
-              <w:fldChar w:fldCharType="end"/>
-            </w:r>
-          </w:hyperlink>
-        </w:p>
-        <w:p>
-          <w:pPr>
-            <w:pStyle w:val="31"/>
-            <w:rPr>
-              <w:rFonts w:asciiTheme="minorHAnsi" w:eastAsiaTheme="minorEastAsia" w:hAnsiTheme="minorHAnsi"/>
-              <w:noProof/>
-              <w:sz w:val="22"/>
-              <w:lang w:eastAsia="ru-RU"/>
-            </w:rPr>
-          </w:pPr>
-          <w:hyperlink w:anchor="_Toc1506093" w:history="1">
-            <w:r>
-              <w:rPr>
-                <w:rStyle w:val="aa"/>
-                <w:noProof/>
-              </w:rPr>
-              <w:t>4.1 Запуск программного обеспечения</w:t>
-            </w:r>
-            <w:r>
-              <w:rPr>
-                <w:noProof/>
-                <w:webHidden/>
-              </w:rPr>
-              <w:tab/>
-            </w:r>
-            <w:r>
-              <w:rPr>
-                <w:noProof/>
-                <w:webHidden/>
-              </w:rPr>
-              <w:fldChar w:fldCharType="begin"/>
-            </w:r>
-            <w:r>
-              <w:rPr>
-                <w:noProof/>
-                <w:webHidden/>
-              </w:rPr>
-              <w:instrText xml:space="preserve"> PAGEREF _Toc1506093 \h </w:instrText>
-            </w:r>
-            <w:r>
-              <w:rPr>
-                <w:noProof/>
-                <w:webHidden/>
-              </w:rPr>
-            </w:r>
-            <w:r>
-              <w:rPr>
-                <w:noProof/>
-                <w:webHidden/>
-              </w:rPr>
-              <w:fldChar w:fldCharType="separate"/>
-            </w:r>
-            <w:r>
-              <w:rPr>
-                <w:noProof/>
-                <w:webHidden/>
-              </w:rPr>
-              <w:t>10</w:t>
-            </w:r>
-            <w:r>
-              <w:rPr>
-                <w:noProof/>
-                <w:webHidden/>
-              </w:rPr>
-              <w:fldChar w:fldCharType="end"/>
-            </w:r>
-          </w:hyperlink>
-        </w:p>
-        <w:p>
-          <w:pPr>
-            <w:pStyle w:val="31"/>
-            <w:rPr>
-              <w:rFonts w:asciiTheme="minorHAnsi" w:eastAsiaTheme="minorEastAsia" w:hAnsiTheme="minorHAnsi"/>
-              <w:noProof/>
-              <w:sz w:val="22"/>
-              <w:lang w:eastAsia="ru-RU"/>
-            </w:rPr>
-          </w:pPr>
-          <w:hyperlink w:anchor="_Toc1506094" w:history="1">
-            <w:r>
-              <w:rPr>
-                <w:rStyle w:val="aa"/>
-                <w:noProof/>
-              </w:rPr>
-              <w:t>4.2 Установка соединения с электронным микроскопом</w:t>
-            </w:r>
-            <w:r>
-              <w:rPr>
-                <w:noProof/>
-                <w:webHidden/>
-              </w:rPr>
-              <w:tab/>
-            </w:r>
-            <w:r>
-              <w:rPr>
-                <w:noProof/>
-                <w:webHidden/>
-              </w:rPr>
-              <w:fldChar w:fldCharType="begin"/>
-            </w:r>
-            <w:r>
-              <w:rPr>
-                <w:noProof/>
-                <w:webHidden/>
-              </w:rPr>
-              <w:instrText xml:space="preserve"> PAGEREF _Toc1506094 \h </w:instrText>
-            </w:r>
-            <w:r>
-              <w:rPr>
-                <w:noProof/>
-                <w:webHidden/>
-              </w:rPr>
-            </w:r>
-            <w:r>
-              <w:rPr>
-                <w:noProof/>
-                <w:webHidden/>
-              </w:rPr>
-              <w:fldChar w:fldCharType="separate"/>
-            </w:r>
-            <w:r>
-              <w:rPr>
-                <w:noProof/>
-                <w:webHidden/>
-              </w:rPr>
-              <w:t>13</w:t>
-            </w:r>
-            <w:r>
-              <w:rPr>
-                <w:noProof/>
-                <w:webHidden/>
-              </w:rPr>
-              <w:fldChar w:fldCharType="end"/>
-            </w:r>
-          </w:hyperlink>
-        </w:p>
-        <w:p>
-          <w:pPr>
-            <w:pStyle w:val="31"/>
-            <w:rPr>
-              <w:rFonts w:asciiTheme="minorHAnsi" w:eastAsiaTheme="minorEastAsia" w:hAnsiTheme="minorHAnsi"/>
-              <w:noProof/>
-              <w:sz w:val="22"/>
-              <w:lang w:eastAsia="ru-RU"/>
-            </w:rPr>
-          </w:pPr>
-          <w:hyperlink w:anchor="_Toc1506095" w:history="1">
-            <w:r>
-              <w:rPr>
-                <w:rStyle w:val="aa"/>
-                <w:noProof/>
-              </w:rPr>
-              <w:t>4.3 Работа с электронным вакуумным микроскопом</w:t>
-            </w:r>
-            <w:r>
-              <w:rPr>
-                <w:noProof/>
-                <w:webHidden/>
-              </w:rPr>
-              <w:tab/>
-            </w:r>
-            <w:r>
-              <w:rPr>
-                <w:noProof/>
-                <w:webHidden/>
-              </w:rPr>
-              <w:fldChar w:fldCharType="begin"/>
-            </w:r>
-            <w:r>
-              <w:rPr>
-                <w:noProof/>
-                <w:webHidden/>
-              </w:rPr>
-              <w:instrText xml:space="preserve"> PAGEREF _Toc1506095 \h </w:instrText>
-            </w:r>
-            <w:r>
-              <w:rPr>
-                <w:noProof/>
-                <w:webHidden/>
-              </w:rPr>
-            </w:r>
-            <w:r>
-              <w:rPr>
-                <w:noProof/>
-                <w:webHidden/>
-              </w:rPr>
-              <w:fldChar w:fldCharType="separate"/>
-            </w:r>
-            <w:r>
-              <w:rPr>
-                <w:noProof/>
-                <w:webHidden/>
-              </w:rPr>
-              <w:t>14</w:t>
-            </w:r>
-            <w:r>
-              <w:rPr>
-                <w:noProof/>
-                <w:webHidden/>
-              </w:rPr>
-              <w:fldChar w:fldCharType="end"/>
-            </w:r>
-          </w:hyperlink>
-        </w:p>
-        <w:p>
-          <w:pPr>
-            <w:pStyle w:val="21"/>
-            <w:rPr>
-              <w:rFonts w:asciiTheme="minorHAnsi" w:eastAsiaTheme="minorEastAsia" w:hAnsiTheme="minorHAnsi"/>
-              <w:noProof/>
-              <w:sz w:val="22"/>
-              <w:lang w:eastAsia="ru-RU"/>
-            </w:rPr>
-          </w:pPr>
-          <w:hyperlink w:anchor="_Toc1506096" w:history="1">
-            <w:r>
-              <w:rPr>
-                <w:rStyle w:val="aa"/>
-                <w:noProof/>
-              </w:rPr>
-              <w:t>Сведения о разработчиках</w:t>
-            </w:r>
-            <w:r>
-              <w:rPr>
-                <w:noProof/>
-                <w:webHidden/>
-              </w:rPr>
-              <w:tab/>
-            </w:r>
-            <w:r>
-              <w:rPr>
-                <w:noProof/>
-                <w:webHidden/>
-              </w:rPr>
-              <w:fldChar w:fldCharType="begin"/>
-            </w:r>
-            <w:r>
-              <w:rPr>
-                <w:noProof/>
-                <w:webHidden/>
-              </w:rPr>
-              <w:instrText xml:space="preserve"> PAGEREF _Toc1506096 \h </w:instrText>
-            </w:r>
-            <w:r>
-              <w:rPr>
-                <w:noProof/>
-                <w:webHidden/>
-              </w:rPr>
-            </w:r>
-            <w:r>
-              <w:rPr>
-                <w:noProof/>
-                <w:webHidden/>
-              </w:rPr>
-              <w:fldChar w:fldCharType="separate"/>
-            </w:r>
-            <w:r>
-              <w:rPr>
-                <w:noProof/>
-                <w:webHidden/>
-              </w:rPr>
-              <w:t>14</w:t>
+              <w:t>15</w:t>
             </w:r>
             <w:r>
               <w:rPr>
@@ -1087,7 +1204,7 @@
       <w:pPr>
         <w:pStyle w:val="2"/>
       </w:pPr>
-      <w:bookmarkStart w:id="0" w:name="_Toc1506087"/>
+      <w:bookmarkStart w:id="1" w:name="_Toc1554326"/>
       <w:r>
         <w:rPr>
           <w:lang w:val="en-US"/>
@@ -1098,7 +1215,7 @@
       <w:r>
         <w:t>Системные требования</w:t>
       </w:r>
-      <w:bookmarkEnd w:id="0"/>
+      <w:bookmarkEnd w:id="1"/>
     </w:p>
     <w:p>
       <w:pPr>
@@ -1205,20 +1322,20 @@
       <w:pPr>
         <w:pStyle w:val="2"/>
       </w:pPr>
-      <w:bookmarkStart w:id="1" w:name="_Toc1506088"/>
+      <w:bookmarkStart w:id="2" w:name="_Toc1554327"/>
       <w:r>
         <w:t>2</w:t>
       </w:r>
       <w:r>
         <w:t xml:space="preserve"> Установка программного обеспечения</w:t>
       </w:r>
-      <w:bookmarkEnd w:id="1"/>
+      <w:bookmarkEnd w:id="2"/>
     </w:p>
     <w:p>
       <w:pPr>
         <w:pStyle w:val="3"/>
       </w:pPr>
-      <w:bookmarkStart w:id="2" w:name="_Toc1506089"/>
+      <w:bookmarkStart w:id="3" w:name="_Toc1554328"/>
       <w:r>
         <w:t>2</w:t>
       </w:r>
@@ -1258,7 +1375,7 @@
       <w:r>
         <w:t>10</w:t>
       </w:r>
-      <w:bookmarkEnd w:id="2"/>
+      <w:bookmarkEnd w:id="3"/>
     </w:p>
     <w:p>
       <w:r>
@@ -1984,7 +2101,7 @@
       <w:pPr>
         <w:pStyle w:val="3"/>
       </w:pPr>
-      <w:bookmarkStart w:id="3" w:name="_Toc1506090"/>
+      <w:bookmarkStart w:id="4" w:name="_Toc1554329"/>
       <w:r>
         <w:t>2</w:t>
       </w:r>
@@ -2012,7 +2129,7 @@
       <w:r>
         <w:t>300</w:t>
       </w:r>
-      <w:bookmarkEnd w:id="3"/>
+      <w:bookmarkEnd w:id="4"/>
     </w:p>
     <w:p>
       <w:r>
@@ -2245,12 +2362,12 @@
       <w:pPr>
         <w:pStyle w:val="2"/>
       </w:pPr>
-      <w:bookmarkStart w:id="4" w:name="_Toc1506091"/>
+      <w:bookmarkStart w:id="5" w:name="_Toc1554330"/>
       <w:r>
         <w:lastRenderedPageBreak/>
         <w:t>3 Подключение электронного вакуумного микроскопа</w:t>
       </w:r>
-      <w:bookmarkEnd w:id="4"/>
+      <w:bookmarkEnd w:id="5"/>
     </w:p>
     <w:p>
       <w:r>
@@ -2367,7 +2484,7 @@
       <w:pPr>
         <w:pStyle w:val="2"/>
       </w:pPr>
-      <w:bookmarkStart w:id="5" w:name="_Toc1506092"/>
+      <w:bookmarkStart w:id="6" w:name="_Toc1554331"/>
       <w:r>
         <w:t>4</w:t>
       </w:r>
@@ -2377,13 +2494,13 @@
       <w:r>
         <w:t>Работа с программным обеспечением</w:t>
       </w:r>
-      <w:bookmarkEnd w:id="5"/>
+      <w:bookmarkEnd w:id="6"/>
     </w:p>
     <w:p>
       <w:pPr>
         <w:pStyle w:val="3"/>
       </w:pPr>
-      <w:bookmarkStart w:id="6" w:name="_Toc1506093"/>
+      <w:bookmarkStart w:id="7" w:name="_Toc1554332"/>
       <w:r>
         <w:t>4</w:t>
       </w:r>
@@ -2393,7 +2510,7 @@
       <w:r>
         <w:t>Запуск программного обеспечения</w:t>
       </w:r>
-      <w:bookmarkEnd w:id="6"/>
+      <w:bookmarkEnd w:id="7"/>
     </w:p>
     <w:p>
       <w:r>
@@ -2476,7 +2593,7 @@
         </w:rPr>
         <w:lastRenderedPageBreak/>
         <w:drawing>
-          <wp:inline distT="0" distB="0" distL="0" distR="0" wp14:anchorId="397AE0D7" wp14:editId="3A10655B">
+          <wp:inline distT="0" distB="0" distL="0" distR="0" wp14:anchorId="15B16BC7" wp14:editId="5280716E">
             <wp:extent cx="5572125" cy="4063007"/>
             <wp:effectExtent l="0" t="0" r="0" b="0"/>
             <wp:docPr id="2" name="Рисунок 2" descr="C:\Users\dkotlyar\AppData\Local\Microsoft\Windows\INetCache\Content.Word\11.png"/>
@@ -2591,7 +2708,7 @@
       </w:pPr>
       <w:r>
         <w:pict>
-          <v:shape id="_x0000_i1056" type="#_x0000_t75" style="width:437.25pt;height:262.5pt">
+          <v:shape id="_x0000_i1036" type="#_x0000_t75" style="width:437.25pt;height:262.5pt">
             <v:imagedata r:id="rId20" o:title="12"/>
           </v:shape>
         </w:pict>
@@ -3092,10 +3209,7 @@
         <w:ind w:left="0" w:firstLine="709"/>
       </w:pPr>
       <w:r>
-        <w:t xml:space="preserve">жёлтая лампочка – идёт процесс установки соединения с </w:t>
-      </w:r>
-      <w:r>
-        <w:t xml:space="preserve">устройством </w:t>
+        <w:t xml:space="preserve">жёлтая лампочка – идёт процесс установки соединения с устройством </w:t>
       </w:r>
       <w:r>
         <w:rPr>
@@ -3138,7 +3252,22 @@
         <w:ind w:left="0" w:firstLine="709"/>
       </w:pPr>
       <w:r>
-        <w:t>зелёная лампочка – подключение активно, идёт сбор данных с устройства</w:t>
+        <w:t xml:space="preserve">зелёная лампочка – подключение активно, идёт сбор данных с устройства </w:t>
+      </w:r>
+      <w:r>
+        <w:rPr>
+          <w:lang w:val="en-US"/>
+        </w:rPr>
+        <w:t>L</w:t>
+      </w:r>
+      <w:r>
+        <w:t>-</w:t>
+      </w:r>
+      <w:r>
+        <w:rPr>
+          <w:lang w:val="en-US"/>
+        </w:rPr>
+        <w:t>Card</w:t>
       </w:r>
       <w:r>
         <w:t xml:space="preserve"> </w:t>
@@ -3147,6 +3276,23 @@
         <w:rPr>
           <w:lang w:val="en-US"/>
         </w:rPr>
+        <w:t>E</w:t>
+      </w:r>
+      <w:r>
+        <w:t>20-10</w:t>
+      </w:r>
+      <w:r>
+        <w:t>.</w:t>
+      </w:r>
+    </w:p>
+    <w:p>
+      <w:r>
+        <w:t xml:space="preserve">Скорость сбора данных отображает текущую скорость обмена данными с устройства </w:t>
+      </w:r>
+      <w:r>
+        <w:rPr>
+          <w:lang w:val="en-US"/>
+        </w:rPr>
         <w:t>L</w:t>
       </w:r>
       <w:r>
@@ -3171,68 +3317,24 @@
         <w:t>20-10</w:t>
       </w:r>
       <w:r>
+        <w:t xml:space="preserve">. Нормальным показателем скорости сбора данных является частота не менее 2,3 МГц. </w:t>
+      </w:r>
+      <w:r>
+        <w:t>Если скорость сбора данных менее 2 МГц, убедитесь, что ваш компьютер работает исправно, не загружен другими программами, попробуйте перезапустить программу или компьютер.</w:t>
+      </w:r>
+    </w:p>
+    <w:p/>
+    <w:p>
+      <w:pPr>
+        <w:pStyle w:val="3"/>
+      </w:pPr>
+      <w:bookmarkStart w:id="8" w:name="_Toc1554333"/>
+      <w:r>
+        <w:t>4</w:t>
+      </w:r>
+      <w:r>
         <w:t>.</w:t>
       </w:r>
-    </w:p>
-    <w:p>
-      <w:r>
-        <w:t xml:space="preserve">Скорость сбора данных отображает текущую скорость обмена данными с </w:t>
-      </w:r>
-      <w:r>
-        <w:t>устройств</w:t>
-      </w:r>
-      <w:r>
-        <w:t>а</w:t>
-      </w:r>
-      <w:r>
-        <w:t xml:space="preserve"> </w:t>
-      </w:r>
-      <w:r>
-        <w:rPr>
-          <w:lang w:val="en-US"/>
-        </w:rPr>
-        <w:t>L</w:t>
-      </w:r>
-      <w:r>
-        <w:t>-</w:t>
-      </w:r>
-      <w:r>
-        <w:rPr>
-          <w:lang w:val="en-US"/>
-        </w:rPr>
-        <w:t>Card</w:t>
-      </w:r>
-      <w:r>
-        <w:t xml:space="preserve"> </w:t>
-      </w:r>
-      <w:r>
-        <w:rPr>
-          <w:lang w:val="en-US"/>
-        </w:rPr>
-        <w:t>E</w:t>
-      </w:r>
-      <w:r>
-        <w:t>20-10</w:t>
-      </w:r>
-      <w:r>
-        <w:t xml:space="preserve">. Нормальным показателем скорости сбора данных является частота не менее 2,3 МГц. </w:t>
-      </w:r>
-      <w:r>
-        <w:t>Если скорость сбора данных менее 2 МГц, убедитесь, что ваш компьютер работает исправно, не загружен другими программами, попробуйте перезапустить программу или компьютер.</w:t>
-      </w:r>
-    </w:p>
-    <w:p/>
-    <w:p>
-      <w:pPr>
-        <w:pStyle w:val="3"/>
-      </w:pPr>
-      <w:bookmarkStart w:id="7" w:name="_Toc1506094"/>
-      <w:r>
-        <w:t>4</w:t>
-      </w:r>
-      <w:r>
-        <w:t>.</w:t>
-      </w:r>
       <w:r>
         <w:t>2</w:t>
       </w:r>
@@ -3242,7 +3344,7 @@
       <w:r>
         <w:t>с электронным микроскопом</w:t>
       </w:r>
-      <w:bookmarkEnd w:id="7"/>
+      <w:bookmarkEnd w:id="8"/>
     </w:p>
     <w:p>
       <w:r>
@@ -3251,10 +3353,7 @@
     </w:p>
     <w:p>
       <w:r>
-        <w:t>Подключите устройство</w:t>
-      </w:r>
-      <w:r>
-        <w:t xml:space="preserve"> </w:t>
+        <w:t xml:space="preserve">Подключите устройство </w:t>
       </w:r>
       <w:r>
         <w:rPr>
@@ -3360,7 +3459,7 @@
           <w:lang w:eastAsia="ru-RU"/>
         </w:rPr>
         <w:drawing>
-          <wp:inline distT="0" distB="0" distL="0" distR="0" wp14:anchorId="220D3851" wp14:editId="7036303F">
+          <wp:inline distT="0" distB="0" distL="0" distR="0" wp14:anchorId="248C7562" wp14:editId="3B800413">
             <wp:extent cx="5934075" cy="3571875"/>
             <wp:effectExtent l="0" t="0" r="9525" b="9525"/>
             <wp:docPr id="3" name="Рисунок 3" descr="C:\Users\dkotlyar\AppData\Local\Microsoft\Windows\INetCache\Content.Word\13.png"/>
@@ -3439,11 +3538,11 @@
       <w:pPr>
         <w:pStyle w:val="3"/>
       </w:pPr>
-      <w:bookmarkStart w:id="8" w:name="_Toc1506095"/>
+      <w:bookmarkStart w:id="9" w:name="_Toc1554334"/>
       <w:r>
         <w:t>4.3 Работа с электронным вакуумным микроскопом</w:t>
       </w:r>
-      <w:bookmarkEnd w:id="8"/>
+      <w:bookmarkEnd w:id="9"/>
     </w:p>
     <w:p>
       <w:r>
@@ -3465,11 +3564,114 @@
       <w:pPr>
         <w:pStyle w:val="2"/>
       </w:pPr>
-      <w:bookmarkStart w:id="9" w:name="_Toc1506096"/>
+      <w:bookmarkStart w:id="10" w:name="_Toc1554335"/>
+      <w:r>
+        <w:t xml:space="preserve">5 </w:t>
+      </w:r>
+      <w:r>
+        <w:t>Структурная схема устройства</w:t>
+      </w:r>
+      <w:bookmarkEnd w:id="10"/>
+    </w:p>
+    <w:p>
+      <w:r>
+        <w:t>На рисунке 5.1 приведена структурная схема устройства электронного вакуумного микроскопа, отображающая основную часть произведенных доработок электрических схем при выполнении работ по модернизации микроскопа.</w:t>
+      </w:r>
+    </w:p>
+    <w:p>
+      <w:r>
+        <w:t xml:space="preserve">Сигналы кадровой и строчной развертки взяты с соответствующих электрических плат микроскопа. Видеосигнал взят с платы формирования видеосигнала. </w:t>
+      </w:r>
+    </w:p>
+    <w:p>
+      <w:r>
+        <w:t xml:space="preserve">Согласующее устройство приводит сигнал с платы микроскопа к требуемому </w:t>
+      </w:r>
+      <w:r>
+        <w:t xml:space="preserve">уровню </w:t>
+      </w:r>
+      <w:r>
+        <w:t xml:space="preserve">сигнала положительной полярности. Для АЦП </w:t>
+      </w:r>
+      <w:r>
+        <w:rPr>
+          <w:lang w:val="en-US"/>
+        </w:rPr>
+        <w:t>L</w:t>
+      </w:r>
+      <w:r>
+        <w:t>-</w:t>
+      </w:r>
+      <w:r>
+        <w:rPr>
+          <w:lang w:val="en-US"/>
+        </w:rPr>
+        <w:t>Card</w:t>
+      </w:r>
+      <w:r>
+        <w:t xml:space="preserve"> </w:t>
+      </w:r>
+      <w:r>
+        <w:rPr>
+          <w:lang w:val="en-US"/>
+        </w:rPr>
+        <w:t>E</w:t>
+      </w:r>
+      <w:r>
+        <w:t xml:space="preserve">20-10 </w:t>
+      </w:r>
+      <w:r>
+        <w:t xml:space="preserve">уровень сигнала лежит в диапазоне от 0 до 3 В. </w:t>
+      </w:r>
+    </w:p>
+    <w:p>
+      <w:pPr>
+        <w:pStyle w:val="a8"/>
+      </w:pPr>
+      <w:r>
+        <w:object w:dxaOrig="11955" w:dyaOrig="5145">
+          <v:shape id="_x0000_i1041" type="#_x0000_t75" style="width:467.25pt;height:201pt" o:ole="">
+            <v:imagedata r:id="rId22" o:title=""/>
+          </v:shape>
+          <o:OLEObject Type="Embed" ProgID="Visio.Drawing.15" ShapeID="_x0000_i1041" DrawAspect="Content" ObjectID="_1612167073" r:id="rId23"/>
+        </w:object>
+      </w:r>
+    </w:p>
+    <w:p>
+      <w:pPr>
+        <w:pStyle w:val="a8"/>
+      </w:pPr>
+      <w:r>
+        <w:t xml:space="preserve">Рисунок 5.1 – Структурная схема устройство согласования и оцифровки сигналов с микроскопа </w:t>
+      </w:r>
+      <w:r>
+        <w:rPr>
+          <w:lang w:val="en-US"/>
+        </w:rPr>
+        <w:t>TESLA</w:t>
+      </w:r>
+      <w:r>
+        <w:t>-</w:t>
+      </w:r>
+      <w:r>
+        <w:rPr>
+          <w:lang w:val="en-US"/>
+        </w:rPr>
+        <w:t>BS</w:t>
+      </w:r>
+      <w:r>
+        <w:t>300</w:t>
+      </w:r>
+    </w:p>
+    <w:p>
+      <w:pPr>
+        <w:pStyle w:val="2"/>
+      </w:pPr>
+      <w:bookmarkStart w:id="11" w:name="_Toc1554336"/>
       <w:r>
         <w:t>Сведения о разработчиках</w:t>
       </w:r>
-      <w:bookmarkEnd w:id="9"/>
+      <w:bookmarkEnd w:id="11"/>
     </w:p>
     <w:p>
       <w:r>
@@ -3498,12 +3700,10 @@
       <w:r>
         <w:t xml:space="preserve"> А. Н., Безруков П. Л., Котляр Д. И.</w:t>
       </w:r>
-      <w:bookmarkStart w:id="10" w:name="_GoBack"/>
-      <w:bookmarkEnd w:id="10"/>
     </w:p>
     <w:sectPr>
-      <w:footerReference w:type="default" r:id="rId22"/>
-      <w:footerReference w:type="first" r:id="rId23"/>
+      <w:footerReference w:type="default" r:id="rId24"/>
+      <w:footerReference w:type="first" r:id="rId25"/>
       <w:pgSz w:w="11906" w:h="16838"/>
       <w:pgMar w:top="1134" w:right="850" w:bottom="1134" w:left="1701" w:header="708" w:footer="708" w:gutter="0"/>
       <w:cols w:space="708"/>
@@ -3563,7 +3763,7 @@
           <w:rPr>
             <w:noProof/>
           </w:rPr>
-          <w:t>13</w:t>
+          <w:t>15</w:t>
         </w:r>
         <w:r>
           <w:fldChar w:fldCharType="end"/>
@@ -5620,7 +5820,7 @@
 </file>
 
 <file path=customXml/itemProps1.xml><?xml version="1.0" encoding="utf-8"?>
-<ds:datastoreItem xmlns:ds="http://schemas.openxmlformats.org/officeDocument/2006/customXml" ds:itemID="{A4D1909D-DCC6-41D0-B60E-506652F302CF}">
+<ds:datastoreItem xmlns:ds="http://schemas.openxmlformats.org/officeDocument/2006/customXml" ds:itemID="{298E5859-2E8F-44D3-8DDD-315DBB72FE5C}">
   <ds:schemaRefs>
     <ds:schemaRef ds:uri="http://schemas.openxmlformats.org/officeDocument/2006/bibliography"/>
   </ds:schemaRefs>

</xml_diff>